<commit_message>
TDD TODO Liste angefangen
</commit_message>
<xml_diff>
--- a/dok/Implementierungsschritte.docx
+++ b/dok/Implementierungsschritte.docx
@@ -34,6 +34,41 @@
         <w:t>Einlesen Weichenstellung IB -&gt; Rechner</w:t>
       </w:r>
     </w:p>
+    <w:p/>
+    <w:p>
+      <w:pPr>
+        <w:pStyle w:val="berschrift2"/>
+      </w:pPr>
+      <w:r>
+        <w:t>TDD Liste</w:t>
+      </w:r>
+    </w:p>
+    <w:p>
+      <w:pPr>
+        <w:pStyle w:val="Listenabsatz"/>
+        <w:numPr>
+          <w:ilvl w:val="0"/>
+          <w:numId w:val="2"/>
+        </w:numPr>
+      </w:pPr>
+      <w:r>
+        <w:t>Adresse pro Weiche</w:t>
+      </w:r>
+    </w:p>
+    <w:p>
+      <w:pPr>
+        <w:pStyle w:val="Listenabsatz"/>
+        <w:numPr>
+          <w:ilvl w:val="0"/>
+          <w:numId w:val="2"/>
+        </w:numPr>
+      </w:pPr>
+      <w:r>
+        <w:t>Schattenbahnhof der Realität anpassen</w:t>
+      </w:r>
+      <w:bookmarkStart w:id="0" w:name="_GoBack"/>
+      <w:bookmarkEnd w:id="0"/>
+    </w:p>
     <w:p>
       <w:pPr>
         <w:ind w:left="360"/>
@@ -111,8 +146,6 @@
         <w:br/>
         <w:t>-&gt; Weichensperrung aufheben Rechner -&gt; IB</w:t>
       </w:r>
-      <w:bookmarkStart w:id="0" w:name="_GoBack"/>
-      <w:bookmarkEnd w:id="0"/>
     </w:p>
     <w:p/>
     <w:p/>
@@ -129,6 +162,119 @@
 <file path=word/numbering.xml><?xml version="1.0" encoding="utf-8"?>
 <w:numbering xmlns:wpc="http://schemas.microsoft.com/office/word/2010/wordprocessingCanvas" xmlns:mc="http://schemas.openxmlformats.org/markup-compatibility/2006" xmlns:o="urn:schemas-microsoft-com:office:office" xmlns:r="http://schemas.openxmlformats.org/officeDocument/2006/relationships" xmlns:m="http://schemas.openxmlformats.org/officeDocument/2006/math" xmlns:v="urn:schemas-microsoft-com:vml" xmlns:wp14="http://schemas.microsoft.com/office/word/2010/wordprocessingDrawing" xmlns:wp="http://schemas.openxmlformats.org/drawingml/2006/wordprocessingDrawing" xmlns:w10="urn:schemas-microsoft-com:office:word" xmlns:w="http://schemas.openxmlformats.org/wordprocessingml/2006/main" xmlns:w14="http://schemas.microsoft.com/office/word/2010/wordml" xmlns:w15="http://schemas.microsoft.com/office/word/2012/wordml" xmlns:wpg="http://schemas.microsoft.com/office/word/2010/wordprocessingGroup" xmlns:wpi="http://schemas.microsoft.com/office/word/2010/wordprocessingInk" xmlns:wne="http://schemas.microsoft.com/office/word/2006/wordml" xmlns:wps="http://schemas.microsoft.com/office/word/2010/wordprocessingShape" mc:Ignorable="w14 w15 wp14">
   <w:abstractNum w:abstractNumId="0" w15:restartNumberingAfterBreak="0">
+    <w:nsid w:val="087F319B"/>
+    <w:multiLevelType w:val="hybridMultilevel"/>
+    <w:tmpl w:val="72E4FD92"/>
+    <w:lvl w:ilvl="0" w:tplc="04070001">
+      <w:start w:val="1"/>
+      <w:numFmt w:val="bullet"/>
+      <w:lvlText w:val=""/>
+      <w:lvlJc w:val="left"/>
+      <w:pPr>
+        <w:ind w:left="720" w:hanging="360"/>
+      </w:pPr>
+      <w:rPr>
+        <w:rFonts w:ascii="Symbol" w:hAnsi="Symbol" w:hint="default"/>
+      </w:rPr>
+    </w:lvl>
+    <w:lvl w:ilvl="1" w:tplc="04070003" w:tentative="1">
+      <w:start w:val="1"/>
+      <w:numFmt w:val="bullet"/>
+      <w:lvlText w:val="o"/>
+      <w:lvlJc w:val="left"/>
+      <w:pPr>
+        <w:ind w:left="1440" w:hanging="360"/>
+      </w:pPr>
+      <w:rPr>
+        <w:rFonts w:ascii="Courier New" w:hAnsi="Courier New" w:cs="Courier New" w:hint="default"/>
+      </w:rPr>
+    </w:lvl>
+    <w:lvl w:ilvl="2" w:tplc="04070005" w:tentative="1">
+      <w:start w:val="1"/>
+      <w:numFmt w:val="bullet"/>
+      <w:lvlText w:val=""/>
+      <w:lvlJc w:val="left"/>
+      <w:pPr>
+        <w:ind w:left="2160" w:hanging="360"/>
+      </w:pPr>
+      <w:rPr>
+        <w:rFonts w:ascii="Wingdings" w:hAnsi="Wingdings" w:hint="default"/>
+      </w:rPr>
+    </w:lvl>
+    <w:lvl w:ilvl="3" w:tplc="04070001" w:tentative="1">
+      <w:start w:val="1"/>
+      <w:numFmt w:val="bullet"/>
+      <w:lvlText w:val=""/>
+      <w:lvlJc w:val="left"/>
+      <w:pPr>
+        <w:ind w:left="2880" w:hanging="360"/>
+      </w:pPr>
+      <w:rPr>
+        <w:rFonts w:ascii="Symbol" w:hAnsi="Symbol" w:hint="default"/>
+      </w:rPr>
+    </w:lvl>
+    <w:lvl w:ilvl="4" w:tplc="04070003" w:tentative="1">
+      <w:start w:val="1"/>
+      <w:numFmt w:val="bullet"/>
+      <w:lvlText w:val="o"/>
+      <w:lvlJc w:val="left"/>
+      <w:pPr>
+        <w:ind w:left="3600" w:hanging="360"/>
+      </w:pPr>
+      <w:rPr>
+        <w:rFonts w:ascii="Courier New" w:hAnsi="Courier New" w:cs="Courier New" w:hint="default"/>
+      </w:rPr>
+    </w:lvl>
+    <w:lvl w:ilvl="5" w:tplc="04070005" w:tentative="1">
+      <w:start w:val="1"/>
+      <w:numFmt w:val="bullet"/>
+      <w:lvlText w:val=""/>
+      <w:lvlJc w:val="left"/>
+      <w:pPr>
+        <w:ind w:left="4320" w:hanging="360"/>
+      </w:pPr>
+      <w:rPr>
+        <w:rFonts w:ascii="Wingdings" w:hAnsi="Wingdings" w:hint="default"/>
+      </w:rPr>
+    </w:lvl>
+    <w:lvl w:ilvl="6" w:tplc="04070001" w:tentative="1">
+      <w:start w:val="1"/>
+      <w:numFmt w:val="bullet"/>
+      <w:lvlText w:val=""/>
+      <w:lvlJc w:val="left"/>
+      <w:pPr>
+        <w:ind w:left="5040" w:hanging="360"/>
+      </w:pPr>
+      <w:rPr>
+        <w:rFonts w:ascii="Symbol" w:hAnsi="Symbol" w:hint="default"/>
+      </w:rPr>
+    </w:lvl>
+    <w:lvl w:ilvl="7" w:tplc="04070003" w:tentative="1">
+      <w:start w:val="1"/>
+      <w:numFmt w:val="bullet"/>
+      <w:lvlText w:val="o"/>
+      <w:lvlJc w:val="left"/>
+      <w:pPr>
+        <w:ind w:left="5760" w:hanging="360"/>
+      </w:pPr>
+      <w:rPr>
+        <w:rFonts w:ascii="Courier New" w:hAnsi="Courier New" w:cs="Courier New" w:hint="default"/>
+      </w:rPr>
+    </w:lvl>
+    <w:lvl w:ilvl="8" w:tplc="04070005" w:tentative="1">
+      <w:start w:val="1"/>
+      <w:numFmt w:val="bullet"/>
+      <w:lvlText w:val=""/>
+      <w:lvlJc w:val="left"/>
+      <w:pPr>
+        <w:ind w:left="6480" w:hanging="360"/>
+      </w:pPr>
+      <w:rPr>
+        <w:rFonts w:ascii="Wingdings" w:hAnsi="Wingdings" w:hint="default"/>
+      </w:rPr>
+    </w:lvl>
+  </w:abstractNum>
+  <w:abstractNum w:abstractNumId="1" w15:restartNumberingAfterBreak="0">
     <w:nsid w:val="707923AB"/>
     <w:multiLevelType w:val="hybridMultilevel"/>
     <w:tmpl w:val="DEDE69E0"/>
@@ -242,6 +388,9 @@
     </w:lvl>
   </w:abstractNum>
   <w:num w:numId="1">
+    <w:abstractNumId w:val="1"/>
+  </w:num>
+  <w:num w:numId="2">
     <w:abstractNumId w:val="0"/>
   </w:num>
 </w:numbering>
@@ -662,6 +811,28 @@
       <w:szCs w:val="32"/>
     </w:rPr>
   </w:style>
+  <w:style w:type="paragraph" w:styleId="berschrift2">
+    <w:name w:val="heading 2"/>
+    <w:basedOn w:val="Standard"/>
+    <w:next w:val="Standard"/>
+    <w:link w:val="berschrift2Zchn"/>
+    <w:uiPriority w:val="9"/>
+    <w:unhideWhenUsed/>
+    <w:qFormat/>
+    <w:rsid w:val="008F7716"/>
+    <w:pPr>
+      <w:keepNext/>
+      <w:keepLines/>
+      <w:spacing w:before="40" w:after="0"/>
+      <w:outlineLvl w:val="1"/>
+    </w:pPr>
+    <w:rPr>
+      <w:rFonts w:asciiTheme="majorHAnsi" w:eastAsiaTheme="majorEastAsia" w:hAnsiTheme="majorHAnsi" w:cstheme="majorBidi"/>
+      <w:color w:val="2E74B5" w:themeColor="accent1" w:themeShade="BF"/>
+      <w:sz w:val="26"/>
+      <w:szCs w:val="26"/>
+    </w:rPr>
+  </w:style>
   <w:style w:type="character" w:default="1" w:styleId="Absatz-Standardschriftart">
     <w:name w:val="Default Paragraph Font"/>
     <w:uiPriority w:val="1"/>
@@ -712,6 +883,19 @@
       <w:ind w:left="720"/>
       <w:contextualSpacing/>
     </w:pPr>
+  </w:style>
+  <w:style w:type="character" w:customStyle="1" w:styleId="berschrift2Zchn">
+    <w:name w:val="Überschrift 2 Zchn"/>
+    <w:basedOn w:val="Absatz-Standardschriftart"/>
+    <w:link w:val="berschrift2"/>
+    <w:uiPriority w:val="9"/>
+    <w:rsid w:val="008F7716"/>
+    <w:rPr>
+      <w:rFonts w:asciiTheme="majorHAnsi" w:eastAsiaTheme="majorEastAsia" w:hAnsiTheme="majorHAnsi" w:cstheme="majorBidi"/>
+      <w:color w:val="2E74B5" w:themeColor="accent1" w:themeShade="BF"/>
+      <w:sz w:val="26"/>
+      <w:szCs w:val="26"/>
+    </w:rPr>
   </w:style>
 </w:styles>
 </file>

</xml_diff>

<commit_message>
Weiche hat Adresse und ruft Weichencontrollerbote damit auf
</commit_message>
<xml_diff>
--- a/dok/Implementierungsschritte.docx
+++ b/dok/Implementierungsschritte.docx
@@ -65,6 +65,30 @@
       </w:pPr>
       <w:r>
         <w:t>Schattenbahnhof der Realität anpassen</w:t>
+      </w:r>
+    </w:p>
+    <w:p>
+      <w:pPr>
+        <w:pStyle w:val="Listenabsatz"/>
+        <w:numPr>
+          <w:ilvl w:val="0"/>
+          <w:numId w:val="2"/>
+        </w:numPr>
+      </w:pPr>
+      <w:r>
+        <w:t>Screen nicht an jeden Baustein übergeben</w:t>
+      </w:r>
+    </w:p>
+    <w:p>
+      <w:pPr>
+        <w:pStyle w:val="Listenabsatz"/>
+        <w:numPr>
+          <w:ilvl w:val="0"/>
+          <w:numId w:val="2"/>
+        </w:numPr>
+      </w:pPr>
+      <w:r>
+        <w:t>Bild vertikales Gleis reparieren</w:t>
       </w:r>
       <w:bookmarkStart w:id="0" w:name="_GoBack"/>
       <w:bookmarkEnd w:id="0"/>

</xml_diff>

<commit_message>
Das Bild des Vertikalen Gleises repariert
</commit_message>
<xml_diff>
--- a/dok/Implementierungsschritte.docx
+++ b/dok/Implementierungsschritte.docx
@@ -99,23 +99,6 @@
       </w:r>
       <w:bookmarkStart w:id="0" w:name="_GoBack"/>
       <w:bookmarkEnd w:id="0"/>
-    </w:p>
-    <w:p>
-      <w:pPr>
-        <w:pStyle w:val="Listenabsatz"/>
-        <w:numPr>
-          <w:ilvl w:val="0"/>
-          <w:numId w:val="2"/>
-        </w:numPr>
-      </w:pPr>
-      <w:r>
-        <w:t>Bild vertikales Gleis reparieren</w:t>
-      </w:r>
-    </w:p>
-    <w:p>
-      <w:pPr>
-        <w:ind w:left="360"/>
-      </w:pPr>
     </w:p>
     <w:p>
       <w:pPr>

</xml_diff>